<commit_message>
Individual files included in MemoriaTFG
Tools and optimization analysis have been included in MemoriaTFG. Also first tests and hidden neurons analysis have been updated to use sensitivity and specificity instead of Accuracy and Recall.
</commit_message>
<xml_diff>
--- a/Informes/Análisis.docx
+++ b/Informes/Análisis.docx
@@ -12304,65 +12304,20 @@
         <w:t xml:space="preserve">Para cada número de neuronas se harán 5 pruebas obteniendo </w:t>
       </w:r>
       <w:r>
-        <w:t>el mejor de los resultados como representante de esa instancia.</w:t>
+        <w:t xml:space="preserve">la media de ellos como representante de la instancia en cuestión. </w:t>
       </w:r>
     </w:p>
     <w:p>
       <w:r>
-        <w:t xml:space="preserve">Sobre todo se deben observar las columnas para </w:t>
+        <w:t>Las pruebas se realizarán usando los valores de Sen</w:t>
       </w:r>
-      <w:proofErr w:type="spellStart"/>
       <w:r>
-        <w:t>Accuracy</w:t>
-      </w:r>
-      <w:proofErr w:type="spellEnd"/>
-      <w:r>
-        <w:t xml:space="preserve"> y </w:t>
-      </w:r>
-      <w:proofErr w:type="spellStart"/>
-      <w:r>
-        <w:t>Recall</w:t>
-      </w:r>
-      <w:proofErr w:type="spellEnd"/>
-      <w:r>
-        <w:t xml:space="preserve">. El </w:t>
-      </w:r>
-      <w:proofErr w:type="spellStart"/>
-      <w:r>
-        <w:t>Accuracy</w:t>
-      </w:r>
-      <w:proofErr w:type="spellEnd"/>
-      <w:r>
-        <w:t xml:space="preserve"> es el porcentaje de aciertos totales, incluidos positivos y negativos, mientras que el </w:t>
-      </w:r>
-      <w:proofErr w:type="spellStart"/>
-      <w:r>
-        <w:t>Recall</w:t>
-      </w:r>
-      <w:proofErr w:type="spellEnd"/>
-      <w:r>
-        <w:t xml:space="preserve"> es el porcentaje de aciertos positivos dentro de todos los valores positivos que contenía la base de datos. </w:t>
+        <w:t xml:space="preserve">sibilidad y Especificidad. La sensibilidad indica la capacidad del estimador para dar como casos positivos los casos realmente enfermos, es decir, la proporción de enfermos correctamente identificados. Mientras que la especificidad indica todo lo contrario, la proporción de sanos correctamente identificados. </w:t>
       </w:r>
     </w:p>
     <w:p>
       <w:r>
-        <w:t xml:space="preserve">Interesa conseguir un </w:t>
-      </w:r>
-      <w:proofErr w:type="spellStart"/>
-      <w:r>
-        <w:t>Accuracy</w:t>
-      </w:r>
-      <w:proofErr w:type="spellEnd"/>
-      <w:r>
-        <w:t xml:space="preserve"> lo más alto posible siempre y cuando el </w:t>
-      </w:r>
-      <w:proofErr w:type="spellStart"/>
-      <w:r>
-        <w:t>Recall</w:t>
-      </w:r>
-      <w:proofErr w:type="spellEnd"/>
-      <w:r>
-        <w:t xml:space="preserve"> no sea demasiado bajo, ya que es más grave diagnosticar negativo a un paciente con cáncer que diagnosticar positivo a un paciente sin cáncer.</w:t>
+        <w:t xml:space="preserve">En este caso se buscará un valor de sensibilidad lo más alto posible sin despreciar tampoco el valor de especificidad, ya que es bastante más importante detectar correctamente a un paciente que tiene cáncer que detectar como sano a un paciente que no lo tiene.   </w:t>
       </w:r>
     </w:p>
     <w:p/>
@@ -12405,10 +12360,10 @@
           <w:lang w:eastAsia="es-ES"/>
         </w:rPr>
         <w:drawing>
-          <wp:inline distT="0" distB="0" distL="0" distR="0" wp14:anchorId="27CC85F7" wp14:editId="6C3C09B4">
-            <wp:extent cx="2724150" cy="2937823"/>
-            <wp:effectExtent l="0" t="0" r="0" b="0"/>
-            <wp:docPr id="1" name="Imagen 1"/>
+          <wp:inline distT="0" distB="0" distL="0" distR="0">
+            <wp:extent cx="3067478" cy="3419952"/>
+            <wp:effectExtent l="0" t="0" r="0" b="9525"/>
+            <wp:docPr id="4" name="Imagen 4"/>
             <wp:cNvGraphicFramePr>
               <a:graphicFrameLocks xmlns:a="http://schemas.openxmlformats.org/drawingml/2006/main" noChangeAspect="1"/>
             </wp:cNvGraphicFramePr>
@@ -12416,7 +12371,7 @@
               <a:graphicData uri="http://schemas.openxmlformats.org/drawingml/2006/picture">
                 <pic:pic xmlns:pic="http://schemas.openxmlformats.org/drawingml/2006/picture">
                   <pic:nvPicPr>
-                    <pic:cNvPr id="1" name="AnalisisNeuronasocultasBreast.PNG"/>
+                    <pic:cNvPr id="4" name="AnalisisNeuronasocultasBreast.PNG"/>
                     <pic:cNvPicPr/>
                   </pic:nvPicPr>
                   <pic:blipFill>
@@ -12434,7 +12389,7 @@
                   <pic:spPr>
                     <a:xfrm>
                       <a:off x="0" y="0"/>
-                      <a:ext cx="2728966" cy="2943017"/>
+                      <a:ext cx="3067478" cy="3419952"/>
                     </a:xfrm>
                     <a:prstGeom prst="rect">
                       <a:avLst/>
@@ -12448,16 +12403,19 @@
       </w:r>
     </w:p>
     <w:p>
+      <w:pPr>
+        <w:jc w:val="center"/>
+      </w:pPr>
       <w:r>
         <w:rPr>
           <w:noProof/>
           <w:lang w:eastAsia="es-ES"/>
         </w:rPr>
         <w:drawing>
-          <wp:inline distT="0" distB="0" distL="0" distR="0" wp14:anchorId="7A854658" wp14:editId="2795D4E8">
-            <wp:extent cx="6381750" cy="3009900"/>
+          <wp:inline distT="0" distB="0" distL="0" distR="0" wp14:anchorId="4B32A4B4" wp14:editId="2A65C33D">
+            <wp:extent cx="5838824" cy="2743200"/>
             <wp:effectExtent l="0" t="0" r="0" b="0"/>
-            <wp:docPr id="2" name="Gráfico 2"/>
+            <wp:docPr id="1" name="Gráfico 1"/>
             <wp:cNvGraphicFramePr/>
             <a:graphic xmlns:a="http://schemas.openxmlformats.org/drawingml/2006/main">
               <a:graphicData uri="http://schemas.openxmlformats.org/drawingml/2006/chart">
@@ -12485,40 +12443,9 @@
         <w:t xml:space="preserve">. </w:t>
       </w:r>
       <w:r>
-        <w:t xml:space="preserve">A pesar de no tener el </w:t>
-      </w:r>
-      <w:proofErr w:type="spellStart"/>
-      <w:r>
-        <w:t>accuracy</w:t>
-      </w:r>
-      <w:proofErr w:type="spellEnd"/>
-      <w:r>
-        <w:t xml:space="preserve"> más alto, el </w:t>
-      </w:r>
-      <w:proofErr w:type="spellStart"/>
-      <w:r>
-        <w:t>recall</w:t>
-      </w:r>
-      <w:proofErr w:type="spellEnd"/>
-      <w:r>
-        <w:t xml:space="preserve"> para esta instancia mejora en mucho los valores para instancias cercanas en </w:t>
-      </w:r>
-      <w:proofErr w:type="spellStart"/>
-      <w:r>
-        <w:t>accuracy</w:t>
-      </w:r>
-      <w:proofErr w:type="spellEnd"/>
-      <w:r>
-        <w:t>.</w:t>
-      </w:r>
-      <w:r>
-        <w:t xml:space="preserve"> </w:t>
-      </w:r>
-      <w:r>
-        <w:t xml:space="preserve"> </w:t>
+        <w:t xml:space="preserve">A pesar de no ser la sensibilidad más alta de la tabla, tiene la mejor relación, entre las dos variables, ya que. sin perder mucha sensibilidad con respecto a los mayores valores, se gana bastante especificidad. </w:t>
       </w:r>
     </w:p>
-    <w:p/>
     <w:p/>
     <w:p/>
     <w:p/>
@@ -12560,9 +12487,9 @@
         </w:rPr>
         <w:drawing>
           <wp:inline distT="0" distB="0" distL="0" distR="0">
-            <wp:extent cx="3028950" cy="3054547"/>
-            <wp:effectExtent l="0" t="0" r="0" b="0"/>
-            <wp:docPr id="7" name="Imagen 7"/>
+            <wp:extent cx="2934109" cy="3419952"/>
+            <wp:effectExtent l="0" t="0" r="0" b="9525"/>
+            <wp:docPr id="19" name="Imagen 19"/>
             <wp:cNvGraphicFramePr>
               <a:graphicFrameLocks xmlns:a="http://schemas.openxmlformats.org/drawingml/2006/main" noChangeAspect="1"/>
             </wp:cNvGraphicFramePr>
@@ -12570,7 +12497,7 @@
               <a:graphicData uri="http://schemas.openxmlformats.org/drawingml/2006/picture">
                 <pic:pic xmlns:pic="http://schemas.openxmlformats.org/drawingml/2006/picture">
                   <pic:nvPicPr>
-                    <pic:cNvPr id="7" name="AnalisisNeuronasocultasMelanoma.PNG"/>
+                    <pic:cNvPr id="19" name="AnalisisNeuronasocultasMelanoma.PNG"/>
                     <pic:cNvPicPr/>
                   </pic:nvPicPr>
                   <pic:blipFill>
@@ -12588,7 +12515,7 @@
                   <pic:spPr>
                     <a:xfrm>
                       <a:off x="0" y="0"/>
-                      <a:ext cx="3032794" cy="3058423"/>
+                      <a:ext cx="2934109" cy="3419952"/>
                     </a:xfrm>
                     <a:prstGeom prst="rect">
                       <a:avLst/>
@@ -12602,16 +12529,19 @@
       </w:r>
     </w:p>
     <w:p>
+      <w:pPr>
+        <w:jc w:val="center"/>
+      </w:pPr>
       <w:r>
         <w:rPr>
           <w:noProof/>
           <w:lang w:eastAsia="es-ES"/>
         </w:rPr>
         <w:drawing>
-          <wp:inline distT="0" distB="0" distL="0" distR="0" wp14:anchorId="5F1EDEB0" wp14:editId="65C649AE">
-            <wp:extent cx="6448425" cy="3048000"/>
+          <wp:inline distT="0" distB="0" distL="0" distR="0" wp14:anchorId="1866837D" wp14:editId="35A2D5CF">
+            <wp:extent cx="6134100" cy="2743200"/>
             <wp:effectExtent l="0" t="0" r="0" b="0"/>
-            <wp:docPr id="9" name="Gráfico 9"/>
+            <wp:docPr id="21" name="Gráfico 21"/>
             <wp:cNvGraphicFramePr/>
             <a:graphic xmlns:a="http://schemas.openxmlformats.org/drawingml/2006/main">
               <a:graphicData uri="http://schemas.openxmlformats.org/drawingml/2006/chart">
@@ -12624,34 +12554,19 @@
     </w:p>
     <w:p>
       <w:r>
-        <w:t>Los resultados en e</w:t>
+        <w:t xml:space="preserve">Los resultados en el </w:t>
       </w:r>
       <w:r>
-        <w:t xml:space="preserve">l caso del melanoma son peores que el cáncer de mama, siendo peores en general el </w:t>
+        <w:t>caso del melanoma son peores que el cáncer de mama en cuanto a sensibilidad, ya que aquí no superan el 80%</w:t>
       </w:r>
-      <w:proofErr w:type="spellStart"/>
       <w:r>
-        <w:t>accuracy</w:t>
+        <w:t>. Esto puede d</w:t>
       </w:r>
-      <w:proofErr w:type="spellEnd"/>
       <w:r>
-        <w:t xml:space="preserve">, el </w:t>
+        <w:t>eberse a la mayor existencia de casos de pacientes sanos que pacientes con cáncer en el conjunto usado para entrenar la red</w:t>
       </w:r>
-      <w:proofErr w:type="spellStart"/>
       <w:r>
-        <w:t>recall</w:t>
-      </w:r>
-      <w:proofErr w:type="spellEnd"/>
-      <w:r>
-        <w:t xml:space="preserve"> y el </w:t>
-      </w:r>
-      <w:proofErr w:type="spellStart"/>
-      <w:r>
-        <w:t>precision</w:t>
-      </w:r>
-      <w:proofErr w:type="spellEnd"/>
-      <w:r>
-        <w:t xml:space="preserve">. Esto puede deberse a que los datos de entrenamiento son menos significativos. Se elegirá </w:t>
+        <w:t xml:space="preserve">. Se elegirá </w:t>
       </w:r>
       <w:r>
         <w:rPr>
@@ -12660,39 +12575,7 @@
         <w:t>usar 95 neuronas ocultas</w:t>
       </w:r>
       <w:r>
-        <w:t xml:space="preserve">, esta instancia obtuvo el mejor </w:t>
-      </w:r>
-      <w:proofErr w:type="spellStart"/>
-      <w:r>
-        <w:t>accuracy</w:t>
-      </w:r>
-      <w:proofErr w:type="spellEnd"/>
-      <w:r>
-        <w:t xml:space="preserve"> (73,45%) y un </w:t>
-      </w:r>
-      <w:proofErr w:type="spellStart"/>
-      <w:r>
-        <w:t>recall</w:t>
-      </w:r>
-      <w:proofErr w:type="spellEnd"/>
-      <w:r>
-        <w:t xml:space="preserve"> aceptable en relación (78,35%), ya que para </w:t>
-      </w:r>
-      <w:proofErr w:type="spellStart"/>
-      <w:r>
-        <w:t>accuracy</w:t>
-      </w:r>
-      <w:proofErr w:type="spellEnd"/>
-      <w:r>
-        <w:t xml:space="preserve"> menores, el </w:t>
-      </w:r>
-      <w:proofErr w:type="spellStart"/>
-      <w:r>
-        <w:t>recall</w:t>
-      </w:r>
-      <w:proofErr w:type="spellEnd"/>
-      <w:r>
-        <w:t xml:space="preserve"> no es mucho mayor.  </w:t>
+        <w:t xml:space="preserve">, esta instancia obtuvo la mejor sensibilidad y una muy buena especificidad en comparación. </w:t>
       </w:r>
     </w:p>
     <w:p/>
@@ -12735,9 +12618,9 @@
         </w:rPr>
         <w:drawing>
           <wp:inline distT="0" distB="0" distL="0" distR="0">
-            <wp:extent cx="3591426" cy="3410426"/>
-            <wp:effectExtent l="0" t="0" r="9525" b="0"/>
-            <wp:docPr id="14" name="Imagen 14"/>
+            <wp:extent cx="2934109" cy="3429479"/>
+            <wp:effectExtent l="0" t="0" r="0" b="0"/>
+            <wp:docPr id="26" name="Imagen 26"/>
             <wp:cNvGraphicFramePr>
               <a:graphicFrameLocks xmlns:a="http://schemas.openxmlformats.org/drawingml/2006/main" noChangeAspect="1"/>
             </wp:cNvGraphicFramePr>
@@ -12745,7 +12628,7 @@
               <a:graphicData uri="http://schemas.openxmlformats.org/drawingml/2006/picture">
                 <pic:pic xmlns:pic="http://schemas.openxmlformats.org/drawingml/2006/picture">
                   <pic:nvPicPr>
-                    <pic:cNvPr id="14" name="AnalisisNeuronasocultasPulmon.PNG"/>
+                    <pic:cNvPr id="26" name="AnalisisNeuronasocultasPulmon.PNG"/>
                     <pic:cNvPicPr/>
                   </pic:nvPicPr>
                   <pic:blipFill>
@@ -12763,7 +12646,7 @@
                   <pic:spPr>
                     <a:xfrm>
                       <a:off x="0" y="0"/>
-                      <a:ext cx="3591426" cy="3410426"/>
+                      <a:ext cx="2934109" cy="3429479"/>
                     </a:xfrm>
                     <a:prstGeom prst="rect">
                       <a:avLst/>
@@ -12786,10 +12669,10 @@
           <w:lang w:eastAsia="es-ES"/>
         </w:rPr>
         <w:drawing>
-          <wp:inline distT="0" distB="0" distL="0" distR="0" wp14:anchorId="380A338D" wp14:editId="1749A65D">
-            <wp:extent cx="6324600" cy="3057525"/>
+          <wp:inline distT="0" distB="0" distL="0" distR="0" wp14:anchorId="01E6C6E6" wp14:editId="14B2B0EB">
+            <wp:extent cx="5667375" cy="2743200"/>
             <wp:effectExtent l="0" t="0" r="0" b="0"/>
-            <wp:docPr id="17" name="Gráfico 17"/>
+            <wp:docPr id="30" name="Gráfico 30"/>
             <wp:cNvGraphicFramePr/>
             <a:graphic xmlns:a="http://schemas.openxmlformats.org/drawingml/2006/main">
               <a:graphicData uri="http://schemas.openxmlformats.org/drawingml/2006/chart">
@@ -12802,73 +12685,42 @@
     </w:p>
     <w:p>
       <w:r>
-        <w:t xml:space="preserve">Obviamente por tener más casos con los que entrenar la red neuronal se demuestra que los resultados son mejores, traspasando la barrera del 75 % de </w:t>
+        <w:t>Obviamente por tener más casos con los que entrenar la red neuronal</w:t>
       </w:r>
-      <w:proofErr w:type="spellStart"/>
       <w:r>
-        <w:t>accuracy</w:t>
+        <w:t>,</w:t>
       </w:r>
-      <w:proofErr w:type="spellEnd"/>
       <w:r>
-        <w:t xml:space="preserve"> en la mayoría de los casos. Se ha elegido </w:t>
+        <w:t xml:space="preserve"> se demuestra que los resultados son mejores, </w:t>
+      </w:r>
+      <w:r>
+        <w:t>no tanto en cuanto a sensibilidad</w:t>
+      </w:r>
+      <w:r>
+        <w:t>,</w:t>
+      </w:r>
+      <w:r>
+        <w:t xml:space="preserve"> pero sí que se nota una gran diferencia en Especificidad. </w:t>
+      </w:r>
+      <w:r>
+        <w:t xml:space="preserve"> </w:t>
+      </w:r>
+      <w:r>
+        <w:t xml:space="preserve">Se ha decidido usar </w:t>
       </w:r>
       <w:r>
         <w:rPr>
           <w:b/>
         </w:rPr>
-        <w:t xml:space="preserve">usar </w:t>
+        <w:t>75 neuronas ocultas</w:t>
       </w:r>
       <w:r>
-        <w:rPr>
-          <w:b/>
-        </w:rPr>
-        <w:t>100</w:t>
+        <w:t>¸ debido a que tiene la mayor sensibilidad, descartando el resultado con mejor relación entre ambas variables, que es el caso de las 100 neuronas ocultas, por considerar que dicha sensibilidad es muy baja, por lo que se prefirió perder 10 puntos de especificidad por ganar 6 en sensibilidad.</w:t>
       </w:r>
-      <w:r>
-        <w:rPr>
-          <w:b/>
-        </w:rPr>
-        <w:t xml:space="preserve"> neuronas ocultas</w:t>
-      </w:r>
-      <w:r>
-        <w:t xml:space="preserve">, ya que a pesar de no tener el mejor </w:t>
-      </w:r>
-      <w:proofErr w:type="spellStart"/>
-      <w:r>
-        <w:t>accuracy</w:t>
-      </w:r>
-      <w:proofErr w:type="spellEnd"/>
-      <w:r>
-        <w:t xml:space="preserve">, la relación de </w:t>
-      </w:r>
-      <w:proofErr w:type="spellStart"/>
-      <w:r>
-        <w:t>recall</w:t>
-      </w:r>
-      <w:proofErr w:type="spellEnd"/>
-      <w:r>
-        <w:t xml:space="preserve"> es mucho mejor, ya que solo perdiendo 0,4 puntos de </w:t>
-      </w:r>
-      <w:proofErr w:type="spellStart"/>
-      <w:r>
-        <w:t>accuracy</w:t>
-      </w:r>
-      <w:proofErr w:type="spellEnd"/>
-      <w:r>
-        <w:t xml:space="preserve"> comparado con el mejor resultado gana 3 puntos en </w:t>
-      </w:r>
-      <w:proofErr w:type="spellStart"/>
-      <w:r>
-        <w:t>recall</w:t>
-      </w:r>
-      <w:proofErr w:type="spellEnd"/>
-      <w:r>
-        <w:t xml:space="preserve">, lo cual es bastante aceptable. </w:t>
-      </w:r>
-      <w:r>
-        <w:t xml:space="preserve"> </w:t>
-      </w:r>
+      <w:bookmarkStart w:id="0" w:name="_GoBack"/>
+      <w:bookmarkEnd w:id="0"/>
     </w:p>
+    <w:p/>
     <w:p/>
     <w:p/>
     <w:p/>
@@ -13639,10 +13491,7 @@
         <w:t>Conclusiones</w:t>
       </w:r>
     </w:p>
-    <w:p>
-      <w:bookmarkStart w:id="0" w:name="_GoBack"/>
-      <w:bookmarkEnd w:id="0"/>
-    </w:p>
+    <w:p/>
     <w:sectPr>
       <w:pgSz w:w="11906" w:h="16838"/>
       <w:pgMar w:top="568" w:right="991" w:bottom="567" w:left="993" w:header="708" w:footer="708" w:gutter="0"/>
@@ -14853,8 +14702,13 @@
             </a:pPr>
             <a:r>
               <a:rPr lang="es-ES"/>
-              <a:t>Análisis neuronas ocultas para Cáncer de Mama</a:t>
+              <a:t>Análisis Neuronas Ocultas para Cáncer</a:t>
             </a:r>
+            <a:r>
+              <a:rPr lang="es-ES" baseline="0"/>
+              <a:t> de Mama</a:t>
+            </a:r>
+            <a:endParaRPr lang="es-ES"/>
           </a:p>
         </c:rich>
       </c:tx>
@@ -14904,11 +14758,11 @@
           <c:order val="0"/>
           <c:tx>
             <c:strRef>
-              <c:f>resultsBreast!$L$4</c:f>
+              <c:f>resultsBreastHidden!$L$5</c:f>
               <c:strCache>
                 <c:ptCount val="1"/>
                 <c:pt idx="0">
-                  <c:v>Accuracy</c:v>
+                  <c:v>Sensibilidad</c:v>
                 </c:pt>
               </c:strCache>
             </c:strRef>
@@ -14933,7 +14787,7 @@
           </c:marker>
           <c:cat>
             <c:numRef>
-              <c:f>resultsBreast!$K$5:$K$24</c:f>
+              <c:f>resultsBreastHidden!$K$6:$K$25</c:f>
               <c:numCache>
                 <c:formatCode>General</c:formatCode>
                 <c:ptCount val="20"/>
@@ -15002,69 +14856,69 @@
           </c:cat>
           <c:val>
             <c:numRef>
-              <c:f>resultsBreast!$L$5:$L$24</c:f>
+              <c:f>resultsBreastHidden!$L$6:$L$25</c:f>
               <c:numCache>
                 <c:formatCode>0.00</c:formatCode>
                 <c:ptCount val="20"/>
                 <c:pt idx="0">
-                  <c:v>55.681818181799997</c:v>
+                  <c:v>0.95106382978720005</c:v>
                 </c:pt>
                 <c:pt idx="1">
-                  <c:v>67.613636363599994</c:v>
+                  <c:v>0.68297872340447996</c:v>
                 </c:pt>
                 <c:pt idx="2">
-                  <c:v>65.909090909100001</c:v>
+                  <c:v>0.87446808510660001</c:v>
                 </c:pt>
                 <c:pt idx="3">
-                  <c:v>72.727272727300004</c:v>
+                  <c:v>0.65319148936173987</c:v>
                 </c:pt>
                 <c:pt idx="4">
-                  <c:v>70.454545454500007</c:v>
+                  <c:v>0.74255319148940013</c:v>
                 </c:pt>
                 <c:pt idx="5">
-                  <c:v>71.590909090899999</c:v>
+                  <c:v>0.87021276595739994</c:v>
                 </c:pt>
                 <c:pt idx="6">
-                  <c:v>71.590909090899999</c:v>
+                  <c:v>0.87021276595739994</c:v>
                 </c:pt>
                 <c:pt idx="7">
-                  <c:v>71.590909090899999</c:v>
+                  <c:v>0.8106382978726</c:v>
                 </c:pt>
                 <c:pt idx="8">
-                  <c:v>72.159090909100001</c:v>
+                  <c:v>0.84042553191500002</c:v>
                 </c:pt>
                 <c:pt idx="9">
-                  <c:v>74.431818181799997</c:v>
+                  <c:v>0.80851063829800007</c:v>
                 </c:pt>
                 <c:pt idx="10">
-                  <c:v>72.727272727300004</c:v>
+                  <c:v>0.88723404255320004</c:v>
                 </c:pt>
                 <c:pt idx="11">
-                  <c:v>71.022727272699996</c:v>
+                  <c:v>0.8</c:v>
                 </c:pt>
                 <c:pt idx="12">
-                  <c:v>71.022727272699996</c:v>
+                  <c:v>0.82340425531920014</c:v>
                 </c:pt>
                 <c:pt idx="13">
-                  <c:v>75</c:v>
+                  <c:v>0.75744680851079993</c:v>
                 </c:pt>
                 <c:pt idx="14">
-                  <c:v>71.590909090899999</c:v>
+                  <c:v>0.76808510638300009</c:v>
                 </c:pt>
                 <c:pt idx="15">
-                  <c:v>71.022727272699996</c:v>
+                  <c:v>0.8085106382977999</c:v>
                 </c:pt>
                 <c:pt idx="16">
-                  <c:v>74.431818181799997</c:v>
+                  <c:v>0.82765957446799998</c:v>
                 </c:pt>
                 <c:pt idx="17">
-                  <c:v>71.590909090899999</c:v>
+                  <c:v>0.81489361702140006</c:v>
                 </c:pt>
                 <c:pt idx="18">
-                  <c:v>69.886363636400006</c:v>
+                  <c:v>0.82978723404260002</c:v>
                 </c:pt>
                 <c:pt idx="19">
-                  <c:v>72.159090909100001</c:v>
+                  <c:v>0.84468085106400004</c:v>
                 </c:pt>
               </c:numCache>
             </c:numRef>
@@ -15072,7 +14926,7 @@
           <c:smooth val="0"/>
           <c:extLst>
             <c:ext xmlns:c16="http://schemas.microsoft.com/office/drawing/2014/chart" uri="{C3380CC4-5D6E-409C-BE32-E72D297353CC}">
-              <c16:uniqueId val="{00000000-9AF0-4FA4-A326-FE7AF2684F04}"/>
+              <c16:uniqueId val="{00000000-FEB7-4592-A1E8-AC113CEB19B4}"/>
             </c:ext>
           </c:extLst>
         </c:ser>
@@ -15081,11 +14935,11 @@
           <c:order val="1"/>
           <c:tx>
             <c:strRef>
-              <c:f>resultsBreast!$M$4</c:f>
+              <c:f>resultsBreastHidden!$M$5</c:f>
               <c:strCache>
                 <c:ptCount val="1"/>
                 <c:pt idx="0">
-                  <c:v>Recall</c:v>
+                  <c:v>Especificidad</c:v>
                 </c:pt>
               </c:strCache>
             </c:strRef>
@@ -15110,7 +14964,7 @@
           </c:marker>
           <c:cat>
             <c:numRef>
-              <c:f>resultsBreast!$K$5:$K$24</c:f>
+              <c:f>resultsBreastHidden!$K$6:$K$25</c:f>
               <c:numCache>
                 <c:formatCode>General</c:formatCode>
                 <c:ptCount val="20"/>
@@ -15179,69 +15033,69 @@
           </c:cat>
           <c:val>
             <c:numRef>
-              <c:f>resultsBreast!$M$5:$M$24</c:f>
+              <c:f>resultsBreastHidden!$M$6:$M$25</c:f>
               <c:numCache>
                 <c:formatCode>0.00</c:formatCode>
                 <c:ptCount val="20"/>
                 <c:pt idx="0">
-                  <c:v>96.808510638300007</c:v>
+                  <c:v>0.1439024390244</c:v>
                 </c:pt>
                 <c:pt idx="1">
-                  <c:v>87.234042553199998</c:v>
+                  <c:v>0.53902439024399995</c:v>
                 </c:pt>
                 <c:pt idx="2">
-                  <c:v>52.127659574500001</c:v>
+                  <c:v>0.42926829268283989</c:v>
                 </c:pt>
                 <c:pt idx="3">
-                  <c:v>82.978723404299998</c:v>
+                  <c:v>0.56097560975606009</c:v>
                 </c:pt>
                 <c:pt idx="4">
-                  <c:v>81.914893617000004</c:v>
+                  <c:v>0.51463414634156002</c:v>
                 </c:pt>
                 <c:pt idx="5">
-                  <c:v>90.425531914900006</c:v>
+                  <c:v>0.37073170731704003</c:v>
                 </c:pt>
                 <c:pt idx="6">
-                  <c:v>90.425531914900006</c:v>
+                  <c:v>0.43414634146325992</c:v>
                 </c:pt>
                 <c:pt idx="7">
-                  <c:v>78.723404255299997</c:v>
+                  <c:v>0.52195121951226009</c:v>
                 </c:pt>
                 <c:pt idx="8">
-                  <c:v>85.106382978699997</c:v>
+                  <c:v>0.51219512195119998</c:v>
                 </c:pt>
                 <c:pt idx="9">
-                  <c:v>87.234042553199998</c:v>
+                  <c:v>0.61463414634140001</c:v>
                 </c:pt>
                 <c:pt idx="10">
-                  <c:v>88.297872340400005</c:v>
+                  <c:v>0.3560975609757201</c:v>
                 </c:pt>
                 <c:pt idx="11">
-                  <c:v>87.234042553199998</c:v>
+                  <c:v>0.5926829268292001</c:v>
                 </c:pt>
                 <c:pt idx="12">
-                  <c:v>89.361702127699999</c:v>
+                  <c:v>0.52682926829274002</c:v>
                 </c:pt>
                 <c:pt idx="13">
-                  <c:v>80.851063829799998</c:v>
+                  <c:v>0.60975609756079996</c:v>
                 </c:pt>
                 <c:pt idx="14">
-                  <c:v>84.042553191500005</c:v>
+                  <c:v>0.61951219512199995</c:v>
                 </c:pt>
                 <c:pt idx="15">
-                  <c:v>85.106382978699997</c:v>
+                  <c:v>0.56097560975579996</c:v>
                 </c:pt>
                 <c:pt idx="16">
-                  <c:v>81.914893617000004</c:v>
+                  <c:v>0.55365853658539999</c:v>
                 </c:pt>
                 <c:pt idx="17">
-                  <c:v>90.425531914900006</c:v>
+                  <c:v>0.58292682926820005</c:v>
                 </c:pt>
                 <c:pt idx="18">
-                  <c:v>85.106382978699997</c:v>
+                  <c:v>0.57317073170739996</c:v>
                 </c:pt>
                 <c:pt idx="19">
-                  <c:v>89.361702127699999</c:v>
+                  <c:v>0.51463414634119986</c:v>
                 </c:pt>
               </c:numCache>
             </c:numRef>
@@ -15249,184 +15103,7 @@
           <c:smooth val="0"/>
           <c:extLst>
             <c:ext xmlns:c16="http://schemas.microsoft.com/office/drawing/2014/chart" uri="{C3380CC4-5D6E-409C-BE32-E72D297353CC}">
-              <c16:uniqueId val="{00000001-9AF0-4FA4-A326-FE7AF2684F04}"/>
-            </c:ext>
-          </c:extLst>
-        </c:ser>
-        <c:ser>
-          <c:idx val="2"/>
-          <c:order val="2"/>
-          <c:tx>
-            <c:strRef>
-              <c:f>resultsBreast!$N$4</c:f>
-              <c:strCache>
-                <c:ptCount val="1"/>
-                <c:pt idx="0">
-                  <c:v>Precision</c:v>
-                </c:pt>
-              </c:strCache>
-            </c:strRef>
-          </c:tx>
-          <c:spPr>
-            <a:ln w="34925" cap="rnd">
-              <a:solidFill>
-                <a:schemeClr val="accent3"/>
-              </a:solidFill>
-              <a:round/>
-            </a:ln>
-            <a:effectLst>
-              <a:outerShdw blurRad="57150" dist="19050" dir="5400000" algn="ctr" rotWithShape="0">
-                <a:srgbClr val="000000">
-                  <a:alpha val="63000"/>
-                </a:srgbClr>
-              </a:outerShdw>
-            </a:effectLst>
-          </c:spPr>
-          <c:marker>
-            <c:symbol val="none"/>
-          </c:marker>
-          <c:cat>
-            <c:numRef>
-              <c:f>resultsBreast!$K$5:$K$24</c:f>
-              <c:numCache>
-                <c:formatCode>General</c:formatCode>
-                <c:ptCount val="20"/>
-                <c:pt idx="0">
-                  <c:v>5</c:v>
-                </c:pt>
-                <c:pt idx="1">
-                  <c:v>10</c:v>
-                </c:pt>
-                <c:pt idx="2">
-                  <c:v>15</c:v>
-                </c:pt>
-                <c:pt idx="3">
-                  <c:v>20</c:v>
-                </c:pt>
-                <c:pt idx="4">
-                  <c:v>25</c:v>
-                </c:pt>
-                <c:pt idx="5">
-                  <c:v>30</c:v>
-                </c:pt>
-                <c:pt idx="6">
-                  <c:v>35</c:v>
-                </c:pt>
-                <c:pt idx="7">
-                  <c:v>40</c:v>
-                </c:pt>
-                <c:pt idx="8">
-                  <c:v>45</c:v>
-                </c:pt>
-                <c:pt idx="9">
-                  <c:v>50</c:v>
-                </c:pt>
-                <c:pt idx="10">
-                  <c:v>55</c:v>
-                </c:pt>
-                <c:pt idx="11">
-                  <c:v>60</c:v>
-                </c:pt>
-                <c:pt idx="12">
-                  <c:v>65</c:v>
-                </c:pt>
-                <c:pt idx="13">
-                  <c:v>70</c:v>
-                </c:pt>
-                <c:pt idx="14">
-                  <c:v>75</c:v>
-                </c:pt>
-                <c:pt idx="15">
-                  <c:v>80</c:v>
-                </c:pt>
-                <c:pt idx="16">
-                  <c:v>85</c:v>
-                </c:pt>
-                <c:pt idx="17">
-                  <c:v>90</c:v>
-                </c:pt>
-                <c:pt idx="18">
-                  <c:v>95</c:v>
-                </c:pt>
-                <c:pt idx="19">
-                  <c:v>100</c:v>
-                </c:pt>
-              </c:numCache>
-            </c:numRef>
-          </c:cat>
-          <c:val>
-            <c:numRef>
-              <c:f>resultsBreast!$N$5:$N$24</c:f>
-              <c:numCache>
-                <c:formatCode>0.00</c:formatCode>
-                <c:ptCount val="20"/>
-                <c:pt idx="0">
-                  <c:v>54.819277108400001</c:v>
-                </c:pt>
-                <c:pt idx="1">
-                  <c:v>64.566929133900004</c:v>
-                </c:pt>
-                <c:pt idx="2">
-                  <c:v>76.5625</c:v>
-                </c:pt>
-                <c:pt idx="3">
-                  <c:v>70.909090909100001</c:v>
-                </c:pt>
-                <c:pt idx="4">
-                  <c:v>68.75</c:v>
-                </c:pt>
-                <c:pt idx="5">
-                  <c:v>67.460317460300004</c:v>
-                </c:pt>
-                <c:pt idx="6">
-                  <c:v>67.460317460300004</c:v>
-                </c:pt>
-                <c:pt idx="7">
-                  <c:v>71.153846153800004</c:v>
-                </c:pt>
-                <c:pt idx="8">
-                  <c:v>69.565217391299996</c:v>
-                </c:pt>
-                <c:pt idx="9">
-                  <c:v>71.304347826099999</c:v>
-                </c:pt>
-                <c:pt idx="10">
-                  <c:v>69.166666666699996</c:v>
-                </c:pt>
-                <c:pt idx="11">
-                  <c:v>67.768595041300003</c:v>
-                </c:pt>
-                <c:pt idx="12">
-                  <c:v>67.2</c:v>
-                </c:pt>
-                <c:pt idx="13">
-                  <c:v>74.509803921599996</c:v>
-                </c:pt>
-                <c:pt idx="14">
-                  <c:v>69.298245613999995</c:v>
-                </c:pt>
-                <c:pt idx="15">
-                  <c:v>68.376068376099994</c:v>
-                </c:pt>
-                <c:pt idx="16">
-                  <c:v>73.333333333300004</c:v>
-                </c:pt>
-                <c:pt idx="17">
-                  <c:v>67.460317460300004</c:v>
-                </c:pt>
-                <c:pt idx="18">
-                  <c:v>67.226890756299994</c:v>
-                </c:pt>
-                <c:pt idx="19">
-                  <c:v>68.292682926799998</c:v>
-                </c:pt>
-              </c:numCache>
-            </c:numRef>
-          </c:val>
-          <c:smooth val="0"/>
-          <c:extLst>
-            <c:ext xmlns:c16="http://schemas.microsoft.com/office/drawing/2014/chart" uri="{C3380CC4-5D6E-409C-BE32-E72D297353CC}">
-              <c16:uniqueId val="{00000002-9AF0-4FA4-A326-FE7AF2684F04}"/>
+              <c16:uniqueId val="{00000001-FEB7-4592-A1E8-AC113CEB19B4}"/>
             </c:ext>
           </c:extLst>
         </c:ser>
@@ -15439,11 +15116,11 @@
           <c:showBubbleSize val="0"/>
         </c:dLbls>
         <c:smooth val="0"/>
-        <c:axId val="271154744"/>
-        <c:axId val="271151608"/>
+        <c:axId val="376539064"/>
+        <c:axId val="376541688"/>
       </c:lineChart>
       <c:catAx>
-        <c:axId val="271154744"/>
+        <c:axId val="376539064"/>
         <c:scaling>
           <c:orientation val="minMax"/>
         </c:scaling>
@@ -15485,7 +15162,7 @@
             <a:endParaRPr lang="es-ES"/>
           </a:p>
         </c:txPr>
-        <c:crossAx val="271151608"/>
+        <c:crossAx val="376541688"/>
         <c:crosses val="autoZero"/>
         <c:auto val="1"/>
         <c:lblAlgn val="ctr"/>
@@ -15493,7 +15170,7 @@
         <c:noMultiLvlLbl val="0"/>
       </c:catAx>
       <c:valAx>
-        <c:axId val="271151608"/>
+        <c:axId val="376541688"/>
         <c:scaling>
           <c:orientation val="minMax"/>
         </c:scaling>
@@ -15543,7 +15220,7 @@
             <a:endParaRPr lang="es-ES"/>
           </a:p>
         </c:txPr>
-        <c:crossAx val="271154744"/>
+        <c:crossAx val="376539064"/>
         <c:crosses val="autoZero"/>
         <c:crossBetween val="between"/>
       </c:valAx>
@@ -15672,7 +15349,11 @@
             </a:pPr>
             <a:r>
               <a:rPr lang="es-ES"/>
-              <a:t>Análisis de neuronas ocultas para Melanoma</a:t>
+              <a:t>Análisis de Neuronas Ocultas</a:t>
+            </a:r>
+            <a:r>
+              <a:rPr lang="es-ES" baseline="0"/>
+              <a:t> para Melanoma</a:t>
             </a:r>
           </a:p>
         </c:rich>
@@ -15723,11 +15404,11 @@
           <c:order val="0"/>
           <c:tx>
             <c:strRef>
-              <c:f>resultsMelanoma!$L$4</c:f>
+              <c:f>resultsMelanomaHidden!$L$4</c:f>
               <c:strCache>
                 <c:ptCount val="1"/>
                 <c:pt idx="0">
-                  <c:v>Accuracy</c:v>
+                  <c:v>Sensibilidad</c:v>
                 </c:pt>
               </c:strCache>
             </c:strRef>
@@ -15752,7 +15433,7 @@
           </c:marker>
           <c:cat>
             <c:numRef>
-              <c:f>resultsMelanoma!$K$5:$K$24</c:f>
+              <c:f>resultsMelanomaHidden!$K$5:$K$24</c:f>
               <c:numCache>
                 <c:formatCode>General</c:formatCode>
                 <c:ptCount val="20"/>
@@ -15821,69 +15502,69 @@
           </c:cat>
           <c:val>
             <c:numRef>
-              <c:f>resultsMelanoma!$L$5:$L$24</c:f>
+              <c:f>resultsMelanomaHidden!$L$5:$L$24</c:f>
               <c:numCache>
                 <c:formatCode>0.00</c:formatCode>
                 <c:ptCount val="20"/>
                 <c:pt idx="0">
-                  <c:v>65.4867256637</c:v>
+                  <c:v>0.1690721649485</c:v>
                 </c:pt>
                 <c:pt idx="1">
-                  <c:v>69.4690265487</c:v>
+                  <c:v>0.47216494845362</c:v>
                 </c:pt>
                 <c:pt idx="2">
-                  <c:v>65.4867256637</c:v>
+                  <c:v>0.67136311569306084</c:v>
                 </c:pt>
                 <c:pt idx="3">
-                  <c:v>67.699115044199999</c:v>
+                  <c:v>0.18556701030924</c:v>
                 </c:pt>
                 <c:pt idx="4">
-                  <c:v>66.814159291999999</c:v>
+                  <c:v>0.51752577319601989</c:v>
                 </c:pt>
                 <c:pt idx="5">
-                  <c:v>64.6017699115</c:v>
+                  <c:v>0.54020618556710009</c:v>
                 </c:pt>
                 <c:pt idx="6">
-                  <c:v>67.256637168099999</c:v>
+                  <c:v>0.61237113402060006</c:v>
                 </c:pt>
                 <c:pt idx="7">
-                  <c:v>69.026548672600001</c:v>
+                  <c:v>0.76701030927860003</c:v>
                 </c:pt>
                 <c:pt idx="8">
-                  <c:v>67.256637168099999</c:v>
+                  <c:v>0.77938144329899994</c:v>
                 </c:pt>
                 <c:pt idx="9">
-                  <c:v>65.0442477876</c:v>
+                  <c:v>0.77938144329899994</c:v>
                 </c:pt>
                 <c:pt idx="10">
-                  <c:v>66.371681415899999</c:v>
+                  <c:v>0.74845360824759999</c:v>
                 </c:pt>
                 <c:pt idx="11">
-                  <c:v>68.141592920400001</c:v>
+                  <c:v>0.74226804123699996</c:v>
                 </c:pt>
                 <c:pt idx="12">
-                  <c:v>67.699115044199999</c:v>
+                  <c:v>0.77525773195879988</c:v>
                 </c:pt>
                 <c:pt idx="13">
-                  <c:v>69.4690265487</c:v>
+                  <c:v>0.7876288659791999</c:v>
                 </c:pt>
                 <c:pt idx="14">
-                  <c:v>70.796460177</c:v>
+                  <c:v>0.777319587629</c:v>
                 </c:pt>
                 <c:pt idx="15">
-                  <c:v>71.6814159292</c:v>
+                  <c:v>0.76288659793820002</c:v>
                 </c:pt>
                 <c:pt idx="16">
-                  <c:v>67.256637168099999</c:v>
+                  <c:v>0.76494845360820007</c:v>
                 </c:pt>
                 <c:pt idx="17">
-                  <c:v>72.1238938053</c:v>
+                  <c:v>0.72783505154659989</c:v>
                 </c:pt>
                 <c:pt idx="18">
-                  <c:v>73.451327433599999</c:v>
+                  <c:v>0.7855670103093999</c:v>
                 </c:pt>
                 <c:pt idx="19">
-                  <c:v>68.584070796500001</c:v>
+                  <c:v>0.67835051546399994</c:v>
                 </c:pt>
               </c:numCache>
             </c:numRef>
@@ -15891,7 +15572,7 @@
           <c:smooth val="0"/>
           <c:extLst>
             <c:ext xmlns:c16="http://schemas.microsoft.com/office/drawing/2014/chart" uri="{C3380CC4-5D6E-409C-BE32-E72D297353CC}">
-              <c16:uniqueId val="{00000000-5BE2-4EEC-BC5B-426D33C82B08}"/>
+              <c16:uniqueId val="{00000000-FABC-43DA-B282-3D8A5FF5199D}"/>
             </c:ext>
           </c:extLst>
         </c:ser>
@@ -15900,11 +15581,11 @@
           <c:order val="1"/>
           <c:tx>
             <c:strRef>
-              <c:f>resultsMelanoma!$M$4</c:f>
+              <c:f>resultsMelanomaHidden!$M$4</c:f>
               <c:strCache>
                 <c:ptCount val="1"/>
                 <c:pt idx="0">
-                  <c:v>Recall</c:v>
+                  <c:v>Especificidad</c:v>
                 </c:pt>
               </c:strCache>
             </c:strRef>
@@ -15929,7 +15610,7 @@
           </c:marker>
           <c:cat>
             <c:numRef>
-              <c:f>resultsMelanoma!$K$5:$K$24</c:f>
+              <c:f>resultsMelanomaHidden!$K$5:$K$24</c:f>
               <c:numCache>
                 <c:formatCode>General</c:formatCode>
                 <c:ptCount val="20"/>
@@ -15998,69 +15679,69 @@
           </c:cat>
           <c:val>
             <c:numRef>
-              <c:f>resultsMelanoma!$M$5:$M$24</c:f>
+              <c:f>resultsMelanomaHidden!$M$5:$M$24</c:f>
               <c:numCache>
                 <c:formatCode>0.00</c:formatCode>
                 <c:ptCount val="20"/>
                 <c:pt idx="0">
-                  <c:v>81.443298969099999</c:v>
+                  <c:v>0.82480620155039985</c:v>
                 </c:pt>
                 <c:pt idx="1">
-                  <c:v>81.443298969099999</c:v>
+                  <c:v>0.64496124031000002</c:v>
                 </c:pt>
                 <c:pt idx="2">
-                  <c:v>79.381443298999997</c:v>
+                  <c:v>0.62678725236871091</c:v>
                 </c:pt>
                 <c:pt idx="3">
-                  <c:v>85.567010309300002</c:v>
+                  <c:v>0.82325581395359992</c:v>
                 </c:pt>
                 <c:pt idx="4">
-                  <c:v>82.474226804099999</c:v>
+                  <c:v>0.70387596899219995</c:v>
                 </c:pt>
                 <c:pt idx="5">
-                  <c:v>79.381443298999997</c:v>
+                  <c:v>0.67751937984499988</c:v>
                 </c:pt>
                 <c:pt idx="6">
-                  <c:v>79.381443298999997</c:v>
+                  <c:v>0.64186046511640005</c:v>
                 </c:pt>
                 <c:pt idx="7">
-                  <c:v>82.474226804099999</c:v>
+                  <c:v>0.57364341085259996</c:v>
                 </c:pt>
                 <c:pt idx="8">
-                  <c:v>82.474226804099999</c:v>
+                  <c:v>0.54883720930239999</c:v>
                 </c:pt>
                 <c:pt idx="9">
-                  <c:v>82.474226804099999</c:v>
+                  <c:v>0.57209302325579992</c:v>
                 </c:pt>
                 <c:pt idx="10">
-                  <c:v>80.412371133999997</c:v>
+                  <c:v>0.59379844961259998</c:v>
                 </c:pt>
                 <c:pt idx="11">
-                  <c:v>81.443298969099999</c:v>
+                  <c:v>0.60620155038759993</c:v>
                 </c:pt>
                 <c:pt idx="12">
-                  <c:v>79.381443298999997</c:v>
+                  <c:v>0.56434108527159998</c:v>
                 </c:pt>
                 <c:pt idx="13">
-                  <c:v>81.443298969099999</c:v>
+                  <c:v>0.59224806201539992</c:v>
                 </c:pt>
                 <c:pt idx="14">
-                  <c:v>76.288659793799994</c:v>
+                  <c:v>0.59224806201559999</c:v>
                 </c:pt>
                 <c:pt idx="15">
-                  <c:v>75.257731958799994</c:v>
+                  <c:v>0.60310077519380001</c:v>
                 </c:pt>
                 <c:pt idx="16">
-                  <c:v>80.412371133999997</c:v>
+                  <c:v>0.57209302325599987</c:v>
                 </c:pt>
                 <c:pt idx="17">
-                  <c:v>75.257731958799994</c:v>
+                  <c:v>0.62170542635680004</c:v>
                 </c:pt>
                 <c:pt idx="18">
-                  <c:v>78.350515463899995</c:v>
+                  <c:v>0.60465116279079989</c:v>
                 </c:pt>
                 <c:pt idx="19">
-                  <c:v>81.443298969099999</c:v>
+                  <c:v>0.62480620155020006</c:v>
                 </c:pt>
               </c:numCache>
             </c:numRef>
@@ -16068,184 +15749,7 @@
           <c:smooth val="0"/>
           <c:extLst>
             <c:ext xmlns:c16="http://schemas.microsoft.com/office/drawing/2014/chart" uri="{C3380CC4-5D6E-409C-BE32-E72D297353CC}">
-              <c16:uniqueId val="{00000001-5BE2-4EEC-BC5B-426D33C82B08}"/>
-            </c:ext>
-          </c:extLst>
-        </c:ser>
-        <c:ser>
-          <c:idx val="2"/>
-          <c:order val="2"/>
-          <c:tx>
-            <c:strRef>
-              <c:f>resultsMelanoma!$N$4</c:f>
-              <c:strCache>
-                <c:ptCount val="1"/>
-                <c:pt idx="0">
-                  <c:v>Precision</c:v>
-                </c:pt>
-              </c:strCache>
-            </c:strRef>
-          </c:tx>
-          <c:spPr>
-            <a:ln w="34925" cap="rnd">
-              <a:solidFill>
-                <a:schemeClr val="accent3"/>
-              </a:solidFill>
-              <a:round/>
-            </a:ln>
-            <a:effectLst>
-              <a:outerShdw blurRad="57150" dist="19050" dir="5400000" algn="ctr" rotWithShape="0">
-                <a:srgbClr val="000000">
-                  <a:alpha val="63000"/>
-                </a:srgbClr>
-              </a:outerShdw>
-            </a:effectLst>
-          </c:spPr>
-          <c:marker>
-            <c:symbol val="none"/>
-          </c:marker>
-          <c:cat>
-            <c:numRef>
-              <c:f>resultsMelanoma!$K$5:$K$24</c:f>
-              <c:numCache>
-                <c:formatCode>General</c:formatCode>
-                <c:ptCount val="20"/>
-                <c:pt idx="0">
-                  <c:v>5</c:v>
-                </c:pt>
-                <c:pt idx="1">
-                  <c:v>10</c:v>
-                </c:pt>
-                <c:pt idx="2">
-                  <c:v>15</c:v>
-                </c:pt>
-                <c:pt idx="3">
-                  <c:v>20</c:v>
-                </c:pt>
-                <c:pt idx="4">
-                  <c:v>25</c:v>
-                </c:pt>
-                <c:pt idx="5">
-                  <c:v>30</c:v>
-                </c:pt>
-                <c:pt idx="6">
-                  <c:v>35</c:v>
-                </c:pt>
-                <c:pt idx="7">
-                  <c:v>40</c:v>
-                </c:pt>
-                <c:pt idx="8">
-                  <c:v>45</c:v>
-                </c:pt>
-                <c:pt idx="9">
-                  <c:v>50</c:v>
-                </c:pt>
-                <c:pt idx="10">
-                  <c:v>55</c:v>
-                </c:pt>
-                <c:pt idx="11">
-                  <c:v>60</c:v>
-                </c:pt>
-                <c:pt idx="12">
-                  <c:v>65</c:v>
-                </c:pt>
-                <c:pt idx="13">
-                  <c:v>70</c:v>
-                </c:pt>
-                <c:pt idx="14">
-                  <c:v>75</c:v>
-                </c:pt>
-                <c:pt idx="15">
-                  <c:v>80</c:v>
-                </c:pt>
-                <c:pt idx="16">
-                  <c:v>85</c:v>
-                </c:pt>
-                <c:pt idx="17">
-                  <c:v>90</c:v>
-                </c:pt>
-                <c:pt idx="18">
-                  <c:v>95</c:v>
-                </c:pt>
-                <c:pt idx="19">
-                  <c:v>100</c:v>
-                </c:pt>
-              </c:numCache>
-            </c:numRef>
-          </c:cat>
-          <c:val>
-            <c:numRef>
-              <c:f>resultsMelanoma!$N$5:$N$24</c:f>
-              <c:numCache>
-                <c:formatCode>0.00</c:formatCode>
-                <c:ptCount val="20"/>
-                <c:pt idx="0">
-                  <c:v>56.8345323741</c:v>
-                </c:pt>
-                <c:pt idx="1">
-                  <c:v>60.7692307692</c:v>
-                </c:pt>
-                <c:pt idx="2">
-                  <c:v>57.037037036999997</c:v>
-                </c:pt>
-                <c:pt idx="3">
-                  <c:v>58.450704225400003</c:v>
-                </c:pt>
-                <c:pt idx="4">
-                  <c:v>57.971014492800002</c:v>
-                </c:pt>
-                <c:pt idx="5">
-                  <c:v>56.204379562</c:v>
-                </c:pt>
-                <c:pt idx="6">
-                  <c:v>58.778625954200002</c:v>
-                </c:pt>
-                <c:pt idx="7">
-                  <c:v>60.1503759398</c:v>
-                </c:pt>
-                <c:pt idx="8">
-                  <c:v>58.394160583900003</c:v>
-                </c:pt>
-                <c:pt idx="9">
-                  <c:v>56.338028168999998</c:v>
-                </c:pt>
-                <c:pt idx="10">
-                  <c:v>57.777777777799997</c:v>
-                </c:pt>
-                <c:pt idx="11">
-                  <c:v>59.398496240599997</c:v>
-                </c:pt>
-                <c:pt idx="12">
-                  <c:v>59.2307692308</c:v>
-                </c:pt>
-                <c:pt idx="13">
-                  <c:v>60.7692307692</c:v>
-                </c:pt>
-                <c:pt idx="14">
-                  <c:v>63.2478632479</c:v>
-                </c:pt>
-                <c:pt idx="15">
-                  <c:v>64.6017699115</c:v>
-                </c:pt>
-                <c:pt idx="16">
-                  <c:v>58.6466165414</c:v>
-                </c:pt>
-                <c:pt idx="17">
-                  <c:v>65.178571428599994</c:v>
-                </c:pt>
-                <c:pt idx="18">
-                  <c:v>66.086956521700003</c:v>
-                </c:pt>
-                <c:pt idx="19">
-                  <c:v>59.8484848485</c:v>
-                </c:pt>
-              </c:numCache>
-            </c:numRef>
-          </c:val>
-          <c:smooth val="0"/>
-          <c:extLst>
-            <c:ext xmlns:c16="http://schemas.microsoft.com/office/drawing/2014/chart" uri="{C3380CC4-5D6E-409C-BE32-E72D297353CC}">
-              <c16:uniqueId val="{00000002-5BE2-4EEC-BC5B-426D33C82B08}"/>
+              <c16:uniqueId val="{00000001-FABC-43DA-B282-3D8A5FF5199D}"/>
             </c:ext>
           </c:extLst>
         </c:ser>
@@ -16258,11 +15762,11 @@
           <c:showBubbleSize val="0"/>
         </c:dLbls>
         <c:smooth val="0"/>
-        <c:axId val="440596336"/>
-        <c:axId val="440597120"/>
+        <c:axId val="395524848"/>
+        <c:axId val="395525504"/>
       </c:lineChart>
       <c:catAx>
-        <c:axId val="440596336"/>
+        <c:axId val="395524848"/>
         <c:scaling>
           <c:orientation val="minMax"/>
         </c:scaling>
@@ -16304,7 +15808,7 @@
             <a:endParaRPr lang="es-ES"/>
           </a:p>
         </c:txPr>
-        <c:crossAx val="440597120"/>
+        <c:crossAx val="395525504"/>
         <c:crosses val="autoZero"/>
         <c:auto val="1"/>
         <c:lblAlgn val="ctr"/>
@@ -16312,7 +15816,7 @@
         <c:noMultiLvlLbl val="0"/>
       </c:catAx>
       <c:valAx>
-        <c:axId val="440597120"/>
+        <c:axId val="395525504"/>
         <c:scaling>
           <c:orientation val="minMax"/>
         </c:scaling>
@@ -16362,7 +15866,7 @@
             <a:endParaRPr lang="es-ES"/>
           </a:p>
         </c:txPr>
-        <c:crossAx val="440596336"/>
+        <c:crossAx val="395524848"/>
         <c:crosses val="autoZero"/>
         <c:crossBetween val="between"/>
       </c:valAx>
@@ -16491,7 +15995,7 @@
             </a:pPr>
             <a:r>
               <a:rPr lang="es-ES"/>
-              <a:t>Análisis Neuronas ocultas para Cáncer de Pulmón</a:t>
+              <a:t>Análisis de Neuronas Ocultas para Cáncer de Pulmón</a:t>
             </a:r>
           </a:p>
         </c:rich>
@@ -16533,17 +16037,7 @@
     </c:title>
     <c:autoTitleDeleted val="0"/>
     <c:plotArea>
-      <c:layout>
-        <c:manualLayout>
-          <c:layoutTarget val="inner"/>
-          <c:xMode val="edge"/>
-          <c:yMode val="edge"/>
-          <c:x val="0.11637270341207349"/>
-          <c:y val="0.18097222222222226"/>
-          <c:w val="0.85862729658792647"/>
-          <c:h val="0.61498432487605714"/>
-        </c:manualLayout>
-      </c:layout>
+      <c:layout/>
       <c:lineChart>
         <c:grouping val="standard"/>
         <c:varyColors val="0"/>
@@ -16552,11 +16046,11 @@
           <c:order val="0"/>
           <c:tx>
             <c:strRef>
-              <c:f>resultsRespiratory!$K$4</c:f>
+              <c:f>resultsRespiratoryHidden!$L$5</c:f>
               <c:strCache>
                 <c:ptCount val="1"/>
                 <c:pt idx="0">
-                  <c:v>Accuracy</c:v>
+                  <c:v>Sensibilidad</c:v>
                 </c:pt>
               </c:strCache>
             </c:strRef>
@@ -16581,7 +16075,7 @@
           </c:marker>
           <c:cat>
             <c:numRef>
-              <c:f>resultsRespiratory!$J$5:$J$24</c:f>
+              <c:f>resultsRespiratoryHidden!$K$6:$K$25</c:f>
               <c:numCache>
                 <c:formatCode>General</c:formatCode>
                 <c:ptCount val="20"/>
@@ -16650,69 +16144,69 @@
           </c:cat>
           <c:val>
             <c:numRef>
-              <c:f>resultsRespiratory!$K$5:$K$24</c:f>
+              <c:f>resultsRespiratoryHidden!$L$6:$L$25</c:f>
               <c:numCache>
                 <c:formatCode>0.00</c:formatCode>
                 <c:ptCount val="20"/>
                 <c:pt idx="0">
-                  <c:v>67.174280879899996</c:v>
+                  <c:v>0.17676348547715201</c:v>
                 </c:pt>
                 <c:pt idx="1">
-                  <c:v>76.988155668399997</c:v>
+                  <c:v>0.49211618257258005</c:v>
                 </c:pt>
                 <c:pt idx="2">
-                  <c:v>79.018612521199998</c:v>
+                  <c:v>0.36265560165971999</c:v>
                 </c:pt>
                 <c:pt idx="3">
-                  <c:v>69.712351945899997</c:v>
+                  <c:v>0.62904564315358003</c:v>
                 </c:pt>
                 <c:pt idx="4">
-                  <c:v>79.864636209799997</c:v>
+                  <c:v>0.8298755186722</c:v>
                 </c:pt>
                 <c:pt idx="5">
-                  <c:v>69.881556683599996</c:v>
+                  <c:v>0.75767634854779997</c:v>
                 </c:pt>
                 <c:pt idx="6">
-                  <c:v>74.111675126899996</c:v>
+                  <c:v>0.65726141078841993</c:v>
                 </c:pt>
                 <c:pt idx="7">
-                  <c:v>79.187817258899997</c:v>
+                  <c:v>0.74273858921159996</c:v>
                 </c:pt>
                 <c:pt idx="8">
-                  <c:v>77.834179356999996</c:v>
+                  <c:v>0.7543568464728001</c:v>
                 </c:pt>
                 <c:pt idx="9">
-                  <c:v>79.526226734299996</c:v>
+                  <c:v>0.75518672199159997</c:v>
                 </c:pt>
                 <c:pt idx="10">
-                  <c:v>78.849407783399997</c:v>
+                  <c:v>0.77510373443980007</c:v>
                 </c:pt>
                 <c:pt idx="11">
-                  <c:v>80.710659898499998</c:v>
+                  <c:v>0.73278008298779995</c:v>
                 </c:pt>
                 <c:pt idx="12">
-                  <c:v>80.203045685299998</c:v>
+                  <c:v>0.74439834024899998</c:v>
                 </c:pt>
                 <c:pt idx="13">
-                  <c:v>75.296108290999996</c:v>
+                  <c:v>0.78340248962639991</c:v>
                 </c:pt>
                 <c:pt idx="14">
-                  <c:v>80.879864636199997</c:v>
+                  <c:v>0.79585062240659998</c:v>
                 </c:pt>
                 <c:pt idx="15">
-                  <c:v>74.957698815599997</c:v>
+                  <c:v>0.7950207468878</c:v>
                 </c:pt>
                 <c:pt idx="16">
-                  <c:v>81.218274111699998</c:v>
+                  <c:v>0.77344398340260001</c:v>
                 </c:pt>
                 <c:pt idx="17">
-                  <c:v>80.203045685299998</c:v>
+                  <c:v>0.75269709543579988</c:v>
                 </c:pt>
                 <c:pt idx="18">
-                  <c:v>80.372250422999997</c:v>
+                  <c:v>0.71203319502080009</c:v>
                 </c:pt>
                 <c:pt idx="19">
-                  <c:v>80.879864636199997</c:v>
+                  <c:v>0.73858921161820001</c:v>
                 </c:pt>
               </c:numCache>
             </c:numRef>
@@ -16720,7 +16214,7 @@
           <c:smooth val="0"/>
           <c:extLst>
             <c:ext xmlns:c16="http://schemas.microsoft.com/office/drawing/2014/chart" uri="{C3380CC4-5D6E-409C-BE32-E72D297353CC}">
-              <c16:uniqueId val="{00000000-D7C7-4B22-80CC-F54DD83B0521}"/>
+              <c16:uniqueId val="{00000000-F463-4607-B824-A19E7599532F}"/>
             </c:ext>
           </c:extLst>
         </c:ser>
@@ -16729,11 +16223,11 @@
           <c:order val="1"/>
           <c:tx>
             <c:strRef>
-              <c:f>resultsRespiratory!$L$4</c:f>
+              <c:f>resultsRespiratoryHidden!$M$5</c:f>
               <c:strCache>
                 <c:ptCount val="1"/>
                 <c:pt idx="0">
-                  <c:v>Recall</c:v>
+                  <c:v>Especificidad</c:v>
                 </c:pt>
               </c:strCache>
             </c:strRef>
@@ -16758,7 +16252,7 @@
           </c:marker>
           <c:cat>
             <c:numRef>
-              <c:f>resultsRespiratory!$J$5:$J$24</c:f>
+              <c:f>resultsRespiratoryHidden!$K$6:$K$25</c:f>
               <c:numCache>
                 <c:formatCode>General</c:formatCode>
                 <c:ptCount val="20"/>
@@ -16827,69 +16321,69 @@
           </c:cat>
           <c:val>
             <c:numRef>
-              <c:f>resultsRespiratory!$L$5:$L$24</c:f>
+              <c:f>resultsRespiratoryHidden!$M$6:$M$25</c:f>
               <c:numCache>
                 <c:formatCode>0.00</c:formatCode>
                 <c:ptCount val="20"/>
                 <c:pt idx="0">
-                  <c:v>88.796680497899999</c:v>
+                  <c:v>0.90228571428580007</c:v>
                 </c:pt>
                 <c:pt idx="1">
-                  <c:v>78.008298755200002</c:v>
+                  <c:v>0.79142857142860001</c:v>
                 </c:pt>
                 <c:pt idx="2">
-                  <c:v>76.763485477200007</c:v>
+                  <c:v>0.82399999999999984</c:v>
                 </c:pt>
                 <c:pt idx="3">
-                  <c:v>90.041493775899994</c:v>
+                  <c:v>0.742857142857</c:v>
                 </c:pt>
                 <c:pt idx="4">
-                  <c:v>74.273858921200002</c:v>
+                  <c:v>0.62114285714279993</c:v>
                 </c:pt>
                 <c:pt idx="5">
-                  <c:v>76.763485477200007</c:v>
+                  <c:v>0.76628571428579995</c:v>
                 </c:pt>
                 <c:pt idx="6">
-                  <c:v>83.402489626600001</c:v>
+                  <c:v>0.7137142857144001</c:v>
                 </c:pt>
                 <c:pt idx="7">
-                  <c:v>71.369294605799993</c:v>
+                  <c:v>0.78171428571419987</c:v>
                 </c:pt>
                 <c:pt idx="8">
-                  <c:v>74.688796680500005</c:v>
+                  <c:v>0.74857142857119996</c:v>
                 </c:pt>
                 <c:pt idx="9">
-                  <c:v>72.614107883800003</c:v>
+                  <c:v>0.75257142857119996</c:v>
                 </c:pt>
                 <c:pt idx="10">
-                  <c:v>74.688796680500005</c:v>
+                  <c:v>0.73199999999999998</c:v>
                 </c:pt>
                 <c:pt idx="11">
-                  <c:v>78.008298755200002</c:v>
+                  <c:v>0.7977142857142</c:v>
                 </c:pt>
                 <c:pt idx="12">
-                  <c:v>77.593360995899999</c:v>
+                  <c:v>0.77199999999980007</c:v>
                 </c:pt>
                 <c:pt idx="13">
-                  <c:v>82.572614107899994</c:v>
+                  <c:v>0.71142857142859994</c:v>
                 </c:pt>
                 <c:pt idx="14">
-                  <c:v>75.9336099585</c:v>
+                  <c:v>0.73085714285699999</c:v>
                 </c:pt>
                 <c:pt idx="15">
-                  <c:v>78.423236514500005</c:v>
+                  <c:v>0.6908571428568</c:v>
                 </c:pt>
                 <c:pt idx="16">
-                  <c:v>75.9336099585</c:v>
+                  <c:v>0.78400000000000003</c:v>
                 </c:pt>
                 <c:pt idx="17">
-                  <c:v>76.763485477200007</c:v>
+                  <c:v>0.81314285714279999</c:v>
                 </c:pt>
                 <c:pt idx="18">
-                  <c:v>81.327800829899999</c:v>
+                  <c:v>0.80799999999979999</c:v>
                 </c:pt>
                 <c:pt idx="19">
-                  <c:v>78.423236514500005</c:v>
+                  <c:v>0.83085714285739998</c:v>
                 </c:pt>
               </c:numCache>
             </c:numRef>
@@ -16897,184 +16391,7 @@
           <c:smooth val="0"/>
           <c:extLst>
             <c:ext xmlns:c16="http://schemas.microsoft.com/office/drawing/2014/chart" uri="{C3380CC4-5D6E-409C-BE32-E72D297353CC}">
-              <c16:uniqueId val="{00000001-D7C7-4B22-80CC-F54DD83B0521}"/>
-            </c:ext>
-          </c:extLst>
-        </c:ser>
-        <c:ser>
-          <c:idx val="2"/>
-          <c:order val="2"/>
-          <c:tx>
-            <c:strRef>
-              <c:f>resultsRespiratory!$M$4</c:f>
-              <c:strCache>
-                <c:ptCount val="1"/>
-                <c:pt idx="0">
-                  <c:v>Precision</c:v>
-                </c:pt>
-              </c:strCache>
-            </c:strRef>
-          </c:tx>
-          <c:spPr>
-            <a:ln w="34925" cap="rnd">
-              <a:solidFill>
-                <a:schemeClr val="accent3"/>
-              </a:solidFill>
-              <a:round/>
-            </a:ln>
-            <a:effectLst>
-              <a:outerShdw blurRad="57150" dist="19050" dir="5400000" algn="ctr" rotWithShape="0">
-                <a:srgbClr val="000000">
-                  <a:alpha val="63000"/>
-                </a:srgbClr>
-              </a:outerShdw>
-            </a:effectLst>
-          </c:spPr>
-          <c:marker>
-            <c:symbol val="none"/>
-          </c:marker>
-          <c:cat>
-            <c:numRef>
-              <c:f>resultsRespiratory!$J$5:$J$24</c:f>
-              <c:numCache>
-                <c:formatCode>General</c:formatCode>
-                <c:ptCount val="20"/>
-                <c:pt idx="0">
-                  <c:v>5</c:v>
-                </c:pt>
-                <c:pt idx="1">
-                  <c:v>10</c:v>
-                </c:pt>
-                <c:pt idx="2">
-                  <c:v>15</c:v>
-                </c:pt>
-                <c:pt idx="3">
-                  <c:v>20</c:v>
-                </c:pt>
-                <c:pt idx="4">
-                  <c:v>25</c:v>
-                </c:pt>
-                <c:pt idx="5">
-                  <c:v>30</c:v>
-                </c:pt>
-                <c:pt idx="6">
-                  <c:v>35</c:v>
-                </c:pt>
-                <c:pt idx="7">
-                  <c:v>40</c:v>
-                </c:pt>
-                <c:pt idx="8">
-                  <c:v>45</c:v>
-                </c:pt>
-                <c:pt idx="9">
-                  <c:v>50</c:v>
-                </c:pt>
-                <c:pt idx="10">
-                  <c:v>55</c:v>
-                </c:pt>
-                <c:pt idx="11">
-                  <c:v>60</c:v>
-                </c:pt>
-                <c:pt idx="12">
-                  <c:v>65</c:v>
-                </c:pt>
-                <c:pt idx="13">
-                  <c:v>70</c:v>
-                </c:pt>
-                <c:pt idx="14">
-                  <c:v>75</c:v>
-                </c:pt>
-                <c:pt idx="15">
-                  <c:v>80</c:v>
-                </c:pt>
-                <c:pt idx="16">
-                  <c:v>85</c:v>
-                </c:pt>
-                <c:pt idx="17">
-                  <c:v>90</c:v>
-                </c:pt>
-                <c:pt idx="18">
-                  <c:v>95</c:v>
-                </c:pt>
-                <c:pt idx="19">
-                  <c:v>100</c:v>
-                </c:pt>
-              </c:numCache>
-            </c:numRef>
-          </c:cat>
-          <c:val>
-            <c:numRef>
-              <c:f>resultsRespiratory!$M$5:$M$24</c:f>
-              <c:numCache>
-                <c:formatCode>0.00</c:formatCode>
-                <c:ptCount val="20"/>
-                <c:pt idx="0">
-                  <c:v>56.167979002599999</c:v>
-                </c:pt>
-                <c:pt idx="1">
-                  <c:v>69.372693726899996</c:v>
-                </c:pt>
-                <c:pt idx="2">
-                  <c:v>73.122529644300002</c:v>
-                </c:pt>
-                <c:pt idx="3">
-                  <c:v>58.333333333299997</c:v>
-                </c:pt>
-                <c:pt idx="4">
-                  <c:v>75.847457627099999</c:v>
-                </c:pt>
-                <c:pt idx="5">
-                  <c:v>60.260586319200002</c:v>
-                </c:pt>
-                <c:pt idx="6">
-                  <c:v>64.012738853499997</c:v>
-                </c:pt>
-                <c:pt idx="7">
-                  <c:v>76.106194690300001</c:v>
-                </c:pt>
-                <c:pt idx="8">
-                  <c:v>72</c:v>
-                </c:pt>
-                <c:pt idx="9">
-                  <c:v>76.086956521700003</c:v>
-                </c:pt>
-                <c:pt idx="10">
-                  <c:v>73.770491803300004</c:v>
-                </c:pt>
-                <c:pt idx="11">
-                  <c:v>75.502008032099994</c:v>
-                </c:pt>
-                <c:pt idx="12">
-                  <c:v>74.8</c:v>
-                </c:pt>
-                <c:pt idx="13">
-                  <c:v>65.676567656800003</c:v>
-                </c:pt>
-                <c:pt idx="14">
-                  <c:v>76.890756302499994</c:v>
-                </c:pt>
-                <c:pt idx="15">
-                  <c:v>66.315789473699994</c:v>
-                </c:pt>
-                <c:pt idx="16">
-                  <c:v>77.542372881399999</c:v>
-                </c:pt>
-                <c:pt idx="17">
-                  <c:v>75.203252032500004</c:v>
-                </c:pt>
-                <c:pt idx="18">
-                  <c:v>73.408239700400003</c:v>
-                </c:pt>
-                <c:pt idx="19">
-                  <c:v>75.599999999999994</c:v>
-                </c:pt>
-              </c:numCache>
-            </c:numRef>
-          </c:val>
-          <c:smooth val="0"/>
-          <c:extLst>
-            <c:ext xmlns:c16="http://schemas.microsoft.com/office/drawing/2014/chart" uri="{C3380CC4-5D6E-409C-BE32-E72D297353CC}">
-              <c16:uniqueId val="{00000002-D7C7-4B22-80CC-F54DD83B0521}"/>
+              <c16:uniqueId val="{00000001-F463-4607-B824-A19E7599532F}"/>
             </c:ext>
           </c:extLst>
         </c:ser>
@@ -17087,11 +16404,11 @@
           <c:showBubbleSize val="0"/>
         </c:dLbls>
         <c:smooth val="0"/>
-        <c:axId val="370593208"/>
-        <c:axId val="370591640"/>
+        <c:axId val="225327448"/>
+        <c:axId val="225324824"/>
       </c:lineChart>
       <c:catAx>
-        <c:axId val="370593208"/>
+        <c:axId val="225327448"/>
         <c:scaling>
           <c:orientation val="minMax"/>
         </c:scaling>
@@ -17133,7 +16450,7 @@
             <a:endParaRPr lang="es-ES"/>
           </a:p>
         </c:txPr>
-        <c:crossAx val="370591640"/>
+        <c:crossAx val="225324824"/>
         <c:crosses val="autoZero"/>
         <c:auto val="1"/>
         <c:lblAlgn val="ctr"/>
@@ -17141,7 +16458,7 @@
         <c:noMultiLvlLbl val="0"/>
       </c:catAx>
       <c:valAx>
-        <c:axId val="370591640"/>
+        <c:axId val="225324824"/>
         <c:scaling>
           <c:orientation val="minMax"/>
         </c:scaling>
@@ -17191,7 +16508,7 @@
             <a:endParaRPr lang="es-ES"/>
           </a:p>
         </c:txPr>
-        <c:crossAx val="370593208"/>
+        <c:crossAx val="225327448"/>
         <c:crosses val="autoZero"/>
         <c:crossBetween val="between"/>
       </c:valAx>
@@ -25381,7 +24698,7 @@
 </file>
 
 <file path=customXml/itemProps1.xml><?xml version="1.0" encoding="utf-8"?>
-<ds:datastoreItem xmlns:ds="http://schemas.openxmlformats.org/officeDocument/2006/customXml" ds:itemID="{89C574D2-280F-452E-ACE5-C803271B2985}">
+<ds:datastoreItem xmlns:ds="http://schemas.openxmlformats.org/officeDocument/2006/customXml" ds:itemID="{F957CCA7-F938-4092-8112-9BFBBBF169BA}">
   <ds:schemaRefs>
     <ds:schemaRef ds:uri="http://schemas.openxmlformats.org/officeDocument/2006/bibliography"/>
   </ds:schemaRefs>

</xml_diff>